<commit_message>
continuacion de la propuesta
</commit_message>
<xml_diff>
--- a/Propuesta funcionalidades AplicacionEscritorio.docx
+++ b/Propuesta funcionalidades AplicacionEscritorio.docx
@@ -42,13 +42,103 @@
       </w:r>
     </w:p>
     <w:p>
-      <w:r>
-        <w:t>Gestion de usuarios</w:t>
+      <w:proofErr w:type="spellStart"/>
+      <w:r>
+        <w:t>Gestion</w:t>
+      </w:r>
+      <w:proofErr w:type="spellEnd"/>
+      <w:r>
+        <w:t xml:space="preserve"> de usuarios</w:t>
       </w:r>
     </w:p>
     <w:p>
       <w:r>
         <w:t>Permisos de los usuarios</w:t>
+      </w:r>
+    </w:p>
+    <w:p/>
+    <w:p/>
+    <w:p/>
+    <w:p>
+      <w:r>
+        <w:t>Idea de interfaz:</w:t>
+      </w:r>
+      <w:r>
+        <w:br/>
+      </w:r>
+    </w:p>
+    <w:p>
+      <w:r>
+        <w:t xml:space="preserve">La </w:t>
+      </w:r>
+      <w:proofErr w:type="spellStart"/>
+      <w:r>
+        <w:t>pagina</w:t>
+      </w:r>
+      <w:proofErr w:type="spellEnd"/>
+      <w:r>
+        <w:t xml:space="preserve"> principal:</w:t>
+      </w:r>
+    </w:p>
+    <w:p>
+      <w:r>
+        <w:t xml:space="preserve">Administradores: Se presenta los datos de las incidencias lo </w:t>
+      </w:r>
+      <w:proofErr w:type="spellStart"/>
+      <w:r>
+        <w:t>mas</w:t>
+      </w:r>
+      <w:proofErr w:type="spellEnd"/>
+      <w:r>
+        <w:t xml:space="preserve"> visual posible</w:t>
+      </w:r>
+    </w:p>
+    <w:p>
+      <w:r>
+        <w:t>Profesores: Se presenta la pagina de creación de incidencias</w:t>
+      </w:r>
+    </w:p>
+    <w:p/>
+    <w:p>
+      <w:r>
+        <w:t>La idea es que la aplicación funcione por pestañas, en las que vamos seleccionando lo que se quiere hacer, y estas pestañas aparecerán o no según los permisos</w:t>
+      </w:r>
+    </w:p>
+    <w:p/>
+    <w:p/>
+    <w:p/>
+    <w:p>
+      <w:r>
+        <w:t xml:space="preserve">Tablas de la base de datos que vamos a necesitar: </w:t>
+      </w:r>
+    </w:p>
+    <w:p/>
+    <w:p>
+      <w:r>
+        <w:t>Tabla incidencias: Contiene todas las incidencias</w:t>
+      </w:r>
+    </w:p>
+    <w:p>
+      <w:r>
+        <w:t>Tabla usuarios: Contiene todos los usuarios de la aplicación</w:t>
+      </w:r>
+    </w:p>
+    <w:p>
+      <w:r>
+        <w:t>Opcional: aulas/habitaciones donde almacenar las incidencias con información sobre los equipos del aula</w:t>
+      </w:r>
+    </w:p>
+    <w:p>
+      <w:r>
+        <w:t xml:space="preserve">Opcional: poder ver el stock de componentes informáticos como los equipos/proyectores </w:t>
+      </w:r>
+      <w:proofErr w:type="gramStart"/>
+      <w:r>
+        <w:t>etc..</w:t>
+      </w:r>
+      <w:proofErr w:type="gramEnd"/>
+      <w:r>
+        <w:t xml:space="preserve"> que no se usan para poder verlo a simple vista</w:t>
       </w:r>
     </w:p>
     <w:p/>

</xml_diff>